<commit_message>
6th Sept, FB hackercup, topological sort
</commit_message>
<xml_diff>
--- a/Bookmarked Problems/Bookmarked Problems.docx
+++ b/Bookmarked Problems/Bookmarked Problems.docx
@@ -123,6 +123,7 @@
       <w:pPr>
         <w:pStyle w:val="ListParagraph"/>
         <w:rPr>
+          <w:rStyle w:val="Hyperlink"/>
           <w:sz w:val="28"/>
           <w:szCs w:val="28"/>
         </w:rPr>
@@ -134,18 +135,34 @@
             <w:sz w:val="28"/>
             <w:szCs w:val="28"/>
           </w:rPr>
-          <w:t xml:space="preserve">K-Subarrays - Dynamic Programming Problem | </w:t>
-        </w:r>
-        <w:proofErr w:type="spellStart"/>
-        <w:r>
-          <w:rPr>
-            <w:rStyle w:val="Hyperlink"/>
-            <w:sz w:val="28"/>
-            <w:szCs w:val="28"/>
-          </w:rPr>
-          <w:t>CodeChef</w:t>
-        </w:r>
-        <w:proofErr w:type="spellEnd"/>
+          <w:t>K-Subarrays - Dynamic Programming Problem | CodeChef</w:t>
+        </w:r>
+      </w:hyperlink>
+    </w:p>
+    <w:p>
+      <w:pPr>
+        <w:pStyle w:val="ListParagraph"/>
+        <w:rPr>
+          <w:sz w:val="28"/>
+          <w:szCs w:val="28"/>
+        </w:rPr>
+      </w:pPr>
+      <w:r>
+        <w:rPr>
+          <w:sz w:val="28"/>
+          <w:szCs w:val="28"/>
+        </w:rPr>
+        <w:t xml:space="preserve">Tiling Problem: </w:t>
+      </w:r>
+      <w:hyperlink r:id="rId9" w:tgtFrame="_blank" w:history="1">
+        <w:r>
+          <w:rPr>
+            <w:rStyle w:val="Hyperlink"/>
+            <w:sz w:val="28"/>
+            <w:szCs w:val="28"/>
+          </w:rPr>
+          <w:t>GNY07H</w:t>
+        </w:r>
       </w:hyperlink>
     </w:p>
     <w:p>
@@ -189,7 +206,7 @@
           <w:szCs w:val="28"/>
         </w:rPr>
       </w:pPr>
-      <w:hyperlink r:id="rId9" w:history="1">
+      <w:hyperlink r:id="rId10" w:history="1">
         <w:r>
           <w:rPr>
             <w:rStyle w:val="Hyperlink"/>
@@ -212,7 +229,7 @@
           <w:szCs w:val="28"/>
         </w:rPr>
       </w:pPr>
-      <w:hyperlink r:id="rId10" w:history="1">
+      <w:hyperlink r:id="rId11" w:history="1">
         <w:r>
           <w:rPr>
             <w:rStyle w:val="Hyperlink"/>
@@ -250,7 +267,7 @@
         </w:rPr>
         <w:t xml:space="preserve">Prefix Trick, Map: </w:t>
       </w:r>
-      <w:hyperlink r:id="rId11" w:history="1">
+      <w:hyperlink r:id="rId12" w:history="1">
         <w:r>
           <w:rPr>
             <w:rStyle w:val="Hyperlink"/>
@@ -277,7 +294,7 @@
         </w:rPr>
         <w:t xml:space="preserve">Solution: </w:t>
       </w:r>
-      <w:hyperlink r:id="rId12" w:history="1">
+      <w:hyperlink r:id="rId13" w:history="1">
         <w:r>
           <w:rPr>
             <w:rStyle w:val="Hyperlink"/>
@@ -319,7 +336,7 @@
         </w:rPr>
         <w:t xml:space="preserve">XOR, Linear Equations: </w:t>
       </w:r>
-      <w:hyperlink r:id="rId13" w:history="1">
+      <w:hyperlink r:id="rId14" w:history="1">
         <w:r>
           <w:rPr>
             <w:rStyle w:val="Hyperlink"/>
@@ -364,7 +381,7 @@
         </w:rPr>
         <w:t xml:space="preserve">Array of BSTs: </w:t>
       </w:r>
-      <w:hyperlink r:id="rId14" w:history="1">
+      <w:hyperlink r:id="rId15" w:history="1">
         <w:r>
           <w:rPr>
             <w:rStyle w:val="Hyperlink"/>
@@ -414,7 +431,7 @@
         </w:rPr>
         <w:t xml:space="preserve">Priority Queue: </w:t>
       </w:r>
-      <w:hyperlink r:id="rId15" w:history="1">
+      <w:hyperlink r:id="rId16" w:history="1">
         <w:r>
           <w:rPr>
             <w:rStyle w:val="Hyperlink"/>
@@ -440,7 +457,7 @@
         </w:rPr>
         <w:t xml:space="preserve">Solution: </w:t>
       </w:r>
-      <w:hyperlink r:id="rId16" w:history="1">
+      <w:hyperlink r:id="rId17" w:history="1">
         <w:r>
           <w:rPr>
             <w:rStyle w:val="Hyperlink"/>
@@ -482,7 +499,7 @@
         </w:rPr>
         <w:t xml:space="preserve">Min-Spanning Tree _ Kruskal _ Union-Find: </w:t>
       </w:r>
-      <w:hyperlink r:id="rId17" w:history="1">
+      <w:hyperlink r:id="rId18" w:history="1">
         <w:r>
           <w:rPr>
             <w:rStyle w:val="Hyperlink"/>
@@ -537,7 +554,7 @@
         </w:rPr>
         <w:t xml:space="preserve">No of Paths b/w two given points in Directed Acyclic Graph - </w:t>
       </w:r>
-      <w:hyperlink r:id="rId18" w:history="1">
+      <w:hyperlink r:id="rId19" w:history="1">
         <w:r>
           <w:rPr>
             <w:rStyle w:val="Hyperlink"/>
@@ -579,7 +596,7 @@
         </w:rPr>
         <w:t xml:space="preserve">BFS + Sieve of Eratosthenes: </w:t>
       </w:r>
-      <w:hyperlink r:id="rId19" w:tgtFrame="_blank" w:history="1">
+      <w:hyperlink r:id="rId20" w:tgtFrame="_blank" w:history="1">
         <w:r>
           <w:rPr>
             <w:rStyle w:val="Hyperlink"/>
@@ -622,43 +639,18 @@
           <w:sz w:val="28"/>
           <w:szCs w:val="28"/>
         </w:rPr>
-        <w:t xml:space="preserve">DFS, Offline </w:t>
-      </w:r>
-      <w:proofErr w:type="gramStart"/>
-      <w:r>
-        <w:rPr>
-          <w:sz w:val="28"/>
-          <w:szCs w:val="28"/>
-        </w:rPr>
-        <w:t>Query :</w:t>
-      </w:r>
-      <w:proofErr w:type="gramEnd"/>
-      <w:r>
-        <w:rPr>
-          <w:sz w:val="28"/>
-          <w:szCs w:val="28"/>
-        </w:rPr>
-        <w:t xml:space="preserve"> </w:t>
-      </w:r>
-      <w:hyperlink r:id="rId20" w:history="1">
-        <w:r>
-          <w:rPr>
-            <w:rStyle w:val="Hyperlink"/>
-            <w:sz w:val="28"/>
-            <w:szCs w:val="28"/>
-          </w:rPr>
-          <w:t xml:space="preserve">Contest Page | </w:t>
-        </w:r>
-        <w:proofErr w:type="spellStart"/>
-        <w:r>
-          <w:rPr>
-            <w:rStyle w:val="Hyperlink"/>
-            <w:sz w:val="28"/>
-            <w:szCs w:val="28"/>
-          </w:rPr>
-          <w:t>CodeChef</w:t>
-        </w:r>
-        <w:proofErr w:type="spellEnd"/>
+        <w:lastRenderedPageBreak/>
+        <w:t xml:space="preserve">DFS, Offline Query : </w:t>
+      </w:r>
+      <w:hyperlink r:id="rId21" w:history="1">
+        <w:r>
+          <w:rPr>
+            <w:rStyle w:val="Hyperlink"/>
+            <w:sz w:val="28"/>
+            <w:szCs w:val="28"/>
+          </w:rPr>
+          <w:t>Contest Page | CodeChef</w:t>
+        </w:r>
       </w:hyperlink>
     </w:p>
     <w:p>
@@ -709,7 +701,7 @@
         </w:rPr>
         <w:t xml:space="preserve">Strings </w:t>
       </w:r>
-      <w:hyperlink r:id="rId21" w:history="1">
+      <w:hyperlink r:id="rId22" w:history="1">
         <w:r>
           <w:rPr>
             <w:rStyle w:val="Hyperlink"/>
@@ -737,7 +729,7 @@
         <w:tab/>
         <w:t xml:space="preserve">Sol = </w:t>
       </w:r>
-      <w:hyperlink r:id="rId22" w:history="1">
+      <w:hyperlink r:id="rId23" w:history="1">
         <w:r>
           <w:rPr>
             <w:rStyle w:val="Hyperlink"/>
@@ -752,6 +744,101 @@
       <w:pPr>
         <w:pStyle w:val="ListParagraph"/>
         <w:ind w:left="1080"/>
+        <w:rPr>
+          <w:sz w:val="28"/>
+          <w:szCs w:val="28"/>
+        </w:rPr>
+      </w:pPr>
+    </w:p>
+    <w:p>
+      <w:pPr>
+        <w:pStyle w:val="ListParagraph"/>
+        <w:numPr>
+          <w:ilvl w:val="0"/>
+          <w:numId w:val="1"/>
+        </w:numPr>
+        <w:rPr>
+          <w:sz w:val="28"/>
+          <w:szCs w:val="28"/>
+        </w:rPr>
+      </w:pPr>
+      <w:r>
+        <w:rPr>
+          <w:sz w:val="28"/>
+          <w:szCs w:val="28"/>
+        </w:rPr>
+        <w:t>Policy Based Data Structure:</w:t>
+      </w:r>
+    </w:p>
+    <w:p>
+      <w:pPr>
+        <w:pStyle w:val="ListParagraph"/>
+        <w:rPr>
+          <w:sz w:val="28"/>
+          <w:szCs w:val="28"/>
+        </w:rPr>
+      </w:pPr>
+      <w:hyperlink r:id="rId24" w:history="1">
+        <w:r>
+          <w:rPr>
+            <w:rStyle w:val="Hyperlink"/>
+            <w:sz w:val="28"/>
+            <w:szCs w:val="28"/>
+          </w:rPr>
+          <w:t>https://codeforces.com/contest/1538/problem/C</w:t>
+        </w:r>
+      </w:hyperlink>
+    </w:p>
+    <w:p>
+      <w:pPr>
+        <w:pStyle w:val="ListParagraph"/>
+        <w:rPr>
+          <w:sz w:val="28"/>
+          <w:szCs w:val="28"/>
+        </w:rPr>
+      </w:pPr>
+      <w:hyperlink r:id="rId25" w:history="1">
+        <w:r>
+          <w:rPr>
+            <w:rStyle w:val="Hyperlink"/>
+            <w:sz w:val="28"/>
+            <w:szCs w:val="28"/>
+          </w:rPr>
+          <w:t>https://codeforces.com/contest/1538/submission/119535810</w:t>
+        </w:r>
+      </w:hyperlink>
+    </w:p>
+    <w:p>
+      <w:pPr>
+        <w:pStyle w:val="ListParagraph"/>
+        <w:rPr>
+          <w:sz w:val="28"/>
+          <w:szCs w:val="28"/>
+        </w:rPr>
+      </w:pPr>
+      <w:hyperlink r:id="rId26" w:history="1">
+        <w:r>
+          <w:rPr>
+            <w:rStyle w:val="Hyperlink"/>
+            <w:sz w:val="28"/>
+            <w:szCs w:val="28"/>
+          </w:rPr>
+          <w:t>Ordered Set and GNU C++ PBDS - GeeksforGeeks</w:t>
+        </w:r>
+      </w:hyperlink>
+    </w:p>
+    <w:p>
+      <w:pPr>
+        <w:pStyle w:val="ListParagraph"/>
+        <w:rPr>
+          <w:sz w:val="28"/>
+          <w:szCs w:val="28"/>
+        </w:rPr>
+      </w:pPr>
+    </w:p>
+    <w:p>
+      <w:pPr>
+        <w:pStyle w:val="ListParagraph"/>
         <w:rPr>
           <w:sz w:val="28"/>
           <w:szCs w:val="28"/>

</xml_diff>